<commit_message>
trying to do hover thing
</commit_message>
<xml_diff>
--- a/to do list presentation slides and script.docx
+++ b/to do list presentation slides and script.docx
@@ -237,7 +237,7 @@
           <w:noProof/>
         </w:rPr>
         <w:drawing>
-          <wp:anchor distT="0" distB="0" distL="114300" distR="114300" simplePos="0" relativeHeight="251659264" behindDoc="0" locked="0" layoutInCell="1" allowOverlap="1" wp14:anchorId="015D7086" wp14:editId="4AA9E8B8">
+          <wp:anchor distT="0" distB="0" distL="114300" distR="114300" simplePos="0" relativeHeight="251659264" behindDoc="0" locked="0" layoutInCell="1" allowOverlap="1" wp14:anchorId="015D7086" wp14:editId="7F929710">
             <wp:simplePos x="0" y="0"/>
             <wp:positionH relativeFrom="margin">
               <wp:posOffset>-10571</wp:posOffset>
@@ -391,13 +391,161 @@
           <w:noProof/>
         </w:rPr>
         <w:drawing>
-          <wp:anchor distT="0" distB="0" distL="114300" distR="114300" simplePos="0" relativeHeight="251661312" behindDoc="0" locked="0" layoutInCell="1" allowOverlap="1" wp14:anchorId="6F28A74F" wp14:editId="50801FA1">
+          <wp:anchor distT="0" distB="0" distL="114300" distR="114300" simplePos="0" relativeHeight="251660288" behindDoc="0" locked="0" layoutInCell="1" allowOverlap="1" wp14:anchorId="36AA9574" wp14:editId="34C193A3">
             <wp:simplePos x="0" y="0"/>
-            <wp:positionH relativeFrom="column">
-              <wp:posOffset>3160376</wp:posOffset>
+            <wp:positionH relativeFrom="margin">
+              <wp:align>left</wp:align>
             </wp:positionH>
             <wp:positionV relativeFrom="paragraph">
-              <wp:posOffset>373985</wp:posOffset>
+              <wp:posOffset>663043</wp:posOffset>
+            </wp:positionV>
+            <wp:extent cx="2716530" cy="1513205"/>
+            <wp:effectExtent l="0" t="0" r="7620" b="0"/>
+            <wp:wrapThrough wrapText="bothSides">
+              <wp:wrapPolygon edited="0">
+                <wp:start x="0" y="0"/>
+                <wp:lineTo x="0" y="21210"/>
+                <wp:lineTo x="21509" y="21210"/>
+                <wp:lineTo x="21509" y="0"/>
+                <wp:lineTo x="0" y="0"/>
+              </wp:wrapPolygon>
+            </wp:wrapThrough>
+            <wp:docPr id="3" name="Picture 3"/>
+            <wp:cNvGraphicFramePr>
+              <a:graphicFrameLocks xmlns:a="http://schemas.openxmlformats.org/drawingml/2006/main" noChangeAspect="1"/>
+            </wp:cNvGraphicFramePr>
+            <a:graphic xmlns:a="http://schemas.openxmlformats.org/drawingml/2006/main">
+              <a:graphicData uri="http://schemas.openxmlformats.org/drawingml/2006/picture">
+                <pic:pic xmlns:pic="http://schemas.openxmlformats.org/drawingml/2006/picture">
+                  <pic:nvPicPr>
+                    <pic:cNvPr id="1" name=""/>
+                    <pic:cNvPicPr/>
+                  </pic:nvPicPr>
+                  <pic:blipFill rotWithShape="1">
+                    <a:blip r:embed="rId7" cstate="print">
+                      <a:extLst>
+                        <a:ext uri="{28A0092B-C50C-407E-A947-70E740481C1C}">
+                          <a14:useLocalDpi xmlns:a14="http://schemas.microsoft.com/office/drawing/2010/main" val="0"/>
+                        </a:ext>
+                      </a:extLst>
+                    </a:blip>
+                    <a:srcRect l="31819" t="27707" r="18017" b="22611"/>
+                    <a:stretch/>
+                  </pic:blipFill>
+                  <pic:spPr bwMode="auto">
+                    <a:xfrm>
+                      <a:off x="0" y="0"/>
+                      <a:ext cx="2716530" cy="1513205"/>
+                    </a:xfrm>
+                    <a:prstGeom prst="rect">
+                      <a:avLst/>
+                    </a:prstGeom>
+                    <a:ln>
+                      <a:noFill/>
+                    </a:ln>
+                    <a:extLst>
+                      <a:ext uri="{53640926-AAD7-44D8-BBD7-CCE9431645EC}">
+                        <a14:shadowObscured xmlns:a14="http://schemas.microsoft.com/office/drawing/2010/main"/>
+                      </a:ext>
+                    </a:extLst>
+                  </pic:spPr>
+                </pic:pic>
+              </a:graphicData>
+            </a:graphic>
+            <wp14:sizeRelH relativeFrom="margin">
+              <wp14:pctWidth>0</wp14:pctWidth>
+            </wp14:sizeRelH>
+            <wp14:sizeRelV relativeFrom="margin">
+              <wp14:pctHeight>0</wp14:pctHeight>
+            </wp14:sizeRelV>
+          </wp:anchor>
+        </w:drawing>
+      </w:r>
+      <w:r>
+        <w:rPr>
+          <w:rFonts w:cstheme="minorHAnsi"/>
+          <w:color w:val="000000" w:themeColor="text1"/>
+          <w:sz w:val="20"/>
+          <w:szCs w:val="20"/>
+          <w:shd w:val="clear" w:color="auto" w:fill="FFFFFF"/>
+        </w:rPr>
+        <w:t xml:space="preserve">All </w:t>
+      </w:r>
+      <w:r>
+        <w:rPr>
+          <w:rFonts w:cstheme="minorHAnsi"/>
+          <w:color w:val="000000" w:themeColor="text1"/>
+          <w:sz w:val="20"/>
+          <w:szCs w:val="20"/>
+          <w:shd w:val="clear" w:color="auto" w:fill="FFFFFF"/>
+        </w:rPr>
+        <w:t>these features that I have found helpful in managing my time I have tried to</w:t>
+      </w:r>
+      <w:r>
+        <w:rPr>
+          <w:rFonts w:cstheme="minorHAnsi"/>
+          <w:color w:val="000000" w:themeColor="text1"/>
+          <w:sz w:val="20"/>
+          <w:szCs w:val="20"/>
+          <w:shd w:val="clear" w:color="auto" w:fill="FFFFFF"/>
+        </w:rPr>
+        <w:t xml:space="preserve"> encompass and work</w:t>
+      </w:r>
+      <w:r>
+        <w:rPr>
+          <w:rFonts w:cstheme="minorHAnsi"/>
+          <w:color w:val="000000" w:themeColor="text1"/>
+          <w:sz w:val="20"/>
+          <w:szCs w:val="20"/>
+          <w:shd w:val="clear" w:color="auto" w:fill="FFFFFF"/>
+        </w:rPr>
+        <w:t xml:space="preserve"> into the To-Do List, and </w:t>
+      </w:r>
+      <w:proofErr w:type="gramStart"/>
+      <w:r>
+        <w:rPr>
+          <w:rFonts w:cstheme="minorHAnsi"/>
+          <w:color w:val="000000" w:themeColor="text1"/>
+          <w:sz w:val="20"/>
+          <w:szCs w:val="20"/>
+          <w:shd w:val="clear" w:color="auto" w:fill="FFFFFF"/>
+        </w:rPr>
+        <w:t>I’ll</w:t>
+      </w:r>
+      <w:proofErr w:type="gramEnd"/>
+      <w:r>
+        <w:rPr>
+          <w:rFonts w:cstheme="minorHAnsi"/>
+          <w:color w:val="000000" w:themeColor="text1"/>
+          <w:sz w:val="20"/>
+          <w:szCs w:val="20"/>
+          <w:shd w:val="clear" w:color="auto" w:fill="FFFFFF"/>
+        </w:rPr>
+        <w:t xml:space="preserve"> now do a demo to show them to you now.</w:t>
+      </w:r>
+    </w:p>
+    <w:p>
+      <w:pPr>
+        <w:rPr>
+          <w:rFonts w:cstheme="minorHAnsi"/>
+          <w:color w:val="000000" w:themeColor="text1"/>
+          <w:sz w:val="20"/>
+          <w:szCs w:val="20"/>
+          <w:shd w:val="clear" w:color="auto" w:fill="FFFFFF"/>
+        </w:rPr>
+      </w:pPr>
+      <w:r>
+        <w:rPr>
+          <w:noProof/>
+        </w:rPr>
+        <w:drawing>
+          <wp:anchor distT="0" distB="0" distL="114300" distR="114300" simplePos="0" relativeHeight="251661312" behindDoc="0" locked="0" layoutInCell="1" allowOverlap="1" wp14:anchorId="6F28A74F" wp14:editId="55F82AAE">
+            <wp:simplePos x="0" y="0"/>
+            <wp:positionH relativeFrom="margin">
+              <wp:posOffset>2806101</wp:posOffset>
+            </wp:positionH>
+            <wp:positionV relativeFrom="paragraph">
+              <wp:posOffset>122412</wp:posOffset>
             </wp:positionV>
             <wp:extent cx="2819400" cy="1669415"/>
             <wp:effectExtent l="0" t="0" r="0" b="6985"/>
@@ -422,7 +570,7 @@
                     <pic:cNvPicPr/>
                   </pic:nvPicPr>
                   <pic:blipFill rotWithShape="1">
-                    <a:blip r:embed="rId7" cstate="print">
+                    <a:blip r:embed="rId8" cstate="print">
                       <a:extLst>
                         <a:ext uri="{28A0092B-C50C-407E-A947-70E740481C1C}">
                           <a14:useLocalDpi xmlns:a14="http://schemas.microsoft.com/office/drawing/2010/main" val="0"/>
@@ -436,144 +584,6 @@
                     <a:xfrm>
                       <a:off x="0" y="0"/>
                       <a:ext cx="2819400" cy="1669415"/>
-                    </a:xfrm>
-                    <a:prstGeom prst="rect">
-                      <a:avLst/>
-                    </a:prstGeom>
-                    <a:ln>
-                      <a:noFill/>
-                    </a:ln>
-                    <a:extLst>
-                      <a:ext uri="{53640926-AAD7-44D8-BBD7-CCE9431645EC}">
-                        <a14:shadowObscured xmlns:a14="http://schemas.microsoft.com/office/drawing/2010/main"/>
-                      </a:ext>
-                    </a:extLst>
-                  </pic:spPr>
-                </pic:pic>
-              </a:graphicData>
-            </a:graphic>
-            <wp14:sizeRelH relativeFrom="margin">
-              <wp14:pctWidth>0</wp14:pctWidth>
-            </wp14:sizeRelH>
-            <wp14:sizeRelV relativeFrom="margin">
-              <wp14:pctHeight>0</wp14:pctHeight>
-            </wp14:sizeRelV>
-          </wp:anchor>
-        </w:drawing>
-      </w:r>
-      <w:r>
-        <w:rPr>
-          <w:rFonts w:cstheme="minorHAnsi"/>
-          <w:color w:val="000000" w:themeColor="text1"/>
-          <w:sz w:val="20"/>
-          <w:szCs w:val="20"/>
-          <w:shd w:val="clear" w:color="auto" w:fill="FFFFFF"/>
-        </w:rPr>
-        <w:t>All these features that I have found helpful in managing my time I have tried to</w:t>
-      </w:r>
-      <w:r>
-        <w:rPr>
-          <w:rFonts w:cstheme="minorHAnsi"/>
-          <w:color w:val="000000" w:themeColor="text1"/>
-          <w:sz w:val="20"/>
-          <w:szCs w:val="20"/>
-          <w:shd w:val="clear" w:color="auto" w:fill="FFFFFF"/>
-        </w:rPr>
-        <w:t xml:space="preserve"> encompass and work</w:t>
-      </w:r>
-      <w:r>
-        <w:rPr>
-          <w:rFonts w:cstheme="minorHAnsi"/>
-          <w:color w:val="000000" w:themeColor="text1"/>
-          <w:sz w:val="20"/>
-          <w:szCs w:val="20"/>
-          <w:shd w:val="clear" w:color="auto" w:fill="FFFFFF"/>
-        </w:rPr>
-        <w:t xml:space="preserve"> into the To-Do List, and </w:t>
-      </w:r>
-      <w:proofErr w:type="gramStart"/>
-      <w:r>
-        <w:rPr>
-          <w:rFonts w:cstheme="minorHAnsi"/>
-          <w:color w:val="000000" w:themeColor="text1"/>
-          <w:sz w:val="20"/>
-          <w:szCs w:val="20"/>
-          <w:shd w:val="clear" w:color="auto" w:fill="FFFFFF"/>
-        </w:rPr>
-        <w:t>I’ll</w:t>
-      </w:r>
-      <w:proofErr w:type="gramEnd"/>
-      <w:r>
-        <w:rPr>
-          <w:rFonts w:cstheme="minorHAnsi"/>
-          <w:color w:val="000000" w:themeColor="text1"/>
-          <w:sz w:val="20"/>
-          <w:szCs w:val="20"/>
-          <w:shd w:val="clear" w:color="auto" w:fill="FFFFFF"/>
-        </w:rPr>
-        <w:t xml:space="preserve"> now do a demo to show them to you now.</w:t>
-      </w:r>
-    </w:p>
-    <w:p>
-      <w:pPr>
-        <w:rPr>
-          <w:rFonts w:cstheme="minorHAnsi"/>
-          <w:color w:val="000000" w:themeColor="text1"/>
-          <w:sz w:val="20"/>
-          <w:szCs w:val="20"/>
-          <w:shd w:val="clear" w:color="auto" w:fill="FFFFFF"/>
-        </w:rPr>
-      </w:pPr>
-      <w:r>
-        <w:rPr>
-          <w:noProof/>
-        </w:rPr>
-        <w:drawing>
-          <wp:anchor distT="0" distB="0" distL="114300" distR="114300" simplePos="0" relativeHeight="251660288" behindDoc="0" locked="0" layoutInCell="1" allowOverlap="1" wp14:anchorId="36AA9574" wp14:editId="79EADCF7">
-            <wp:simplePos x="0" y="0"/>
-            <wp:positionH relativeFrom="margin">
-              <wp:align>left</wp:align>
-            </wp:positionH>
-            <wp:positionV relativeFrom="paragraph">
-              <wp:posOffset>1270</wp:posOffset>
-            </wp:positionV>
-            <wp:extent cx="2716530" cy="1513205"/>
-            <wp:effectExtent l="0" t="0" r="7620" b="0"/>
-            <wp:wrapThrough wrapText="bothSides">
-              <wp:wrapPolygon edited="0">
-                <wp:start x="0" y="0"/>
-                <wp:lineTo x="0" y="21210"/>
-                <wp:lineTo x="21509" y="21210"/>
-                <wp:lineTo x="21509" y="0"/>
-                <wp:lineTo x="0" y="0"/>
-              </wp:wrapPolygon>
-            </wp:wrapThrough>
-            <wp:docPr id="3" name="Picture 3"/>
-            <wp:cNvGraphicFramePr>
-              <a:graphicFrameLocks xmlns:a="http://schemas.openxmlformats.org/drawingml/2006/main" noChangeAspect="1"/>
-            </wp:cNvGraphicFramePr>
-            <a:graphic xmlns:a="http://schemas.openxmlformats.org/drawingml/2006/main">
-              <a:graphicData uri="http://schemas.openxmlformats.org/drawingml/2006/picture">
-                <pic:pic xmlns:pic="http://schemas.openxmlformats.org/drawingml/2006/picture">
-                  <pic:nvPicPr>
-                    <pic:cNvPr id="1" name=""/>
-                    <pic:cNvPicPr/>
-                  </pic:nvPicPr>
-                  <pic:blipFill rotWithShape="1">
-                    <a:blip r:embed="rId8" cstate="print">
-                      <a:extLst>
-                        <a:ext uri="{28A0092B-C50C-407E-A947-70E740481C1C}">
-                          <a14:useLocalDpi xmlns:a14="http://schemas.microsoft.com/office/drawing/2010/main" val="0"/>
-                        </a:ext>
-                      </a:extLst>
-                    </a:blip>
-                    <a:srcRect l="31819" t="27707" r="18017" b="22611"/>
-                    <a:stretch/>
-                  </pic:blipFill>
-                  <pic:spPr bwMode="auto">
-                    <a:xfrm>
-                      <a:off x="0" y="0"/>
-                      <a:ext cx="2716530" cy="1513205"/>
                     </a:xfrm>
                     <a:prstGeom prst="rect">
                       <a:avLst/>
@@ -1359,19 +1369,21 @@
         <w:t xml:space="preserve"> and the console was returning a 400 status error which indicated that something was wrong in the way the request was being written.</w:t>
       </w:r>
     </w:p>
+    <w:p/>
     <w:p>
       <w:r>
         <w:rPr>
           <w:noProof/>
         </w:rPr>
+        <w:lastRenderedPageBreak/>
         <w:drawing>
-          <wp:anchor distT="0" distB="0" distL="114300" distR="114300" simplePos="0" relativeHeight="251665408" behindDoc="0" locked="0" layoutInCell="1" allowOverlap="1" wp14:anchorId="21C93AEF" wp14:editId="2F302F39">
+          <wp:anchor distT="0" distB="0" distL="114300" distR="114300" simplePos="0" relativeHeight="251665408" behindDoc="0" locked="0" layoutInCell="1" allowOverlap="1" wp14:anchorId="21C93AEF" wp14:editId="3CD5868E">
             <wp:simplePos x="0" y="0"/>
             <wp:positionH relativeFrom="margin">
-              <wp:align>left</wp:align>
+              <wp:posOffset>-269093</wp:posOffset>
             </wp:positionH>
             <wp:positionV relativeFrom="paragraph">
-              <wp:posOffset>138783</wp:posOffset>
+              <wp:posOffset>6350</wp:posOffset>
             </wp:positionV>
             <wp:extent cx="2836545" cy="1611630"/>
             <wp:effectExtent l="0" t="0" r="1905" b="7620"/>
@@ -1430,7 +1442,15 @@
         </w:drawing>
       </w:r>
       <w:r>
-        <w:t>In order to identify, the differences between the DELETE and GET requests I used postman to compare the two HTTP requests where this indicated that I needed to add the ID of the specific item in order to have a successful DELETE request to the API.</w:t>
+        <w:t xml:space="preserve">In order to identify, the differences between the DELETE and GET requests I used postman to compare the two HTTP requests where this indicated that I needed to add the ID of the specific item </w:t>
+      </w:r>
+      <w:proofErr w:type="gramStart"/>
+      <w:r>
+        <w:t>in order to</w:t>
+      </w:r>
+      <w:proofErr w:type="gramEnd"/>
+      <w:r>
+        <w:t xml:space="preserve"> have a successful DELETE request to the API.</w:t>
       </w:r>
       <w:r>
         <w:t xml:space="preserve"> Which </w:t>
@@ -1447,7 +1467,6 @@
     <w:p>
       <w:proofErr w:type="gramStart"/>
       <w:r>
-        <w:lastRenderedPageBreak/>
         <w:t>Thus</w:t>
       </w:r>
       <w:proofErr w:type="gramEnd"/>
@@ -1461,22 +1480,22 @@
           <w:noProof/>
         </w:rPr>
         <w:drawing>
-          <wp:anchor distT="0" distB="0" distL="114300" distR="114300" simplePos="0" relativeHeight="251666432" behindDoc="0" locked="0" layoutInCell="1" allowOverlap="1" wp14:anchorId="01C201C8" wp14:editId="39045637">
+          <wp:anchor distT="0" distB="0" distL="114300" distR="114300" simplePos="0" relativeHeight="251666432" behindDoc="0" locked="0" layoutInCell="1" allowOverlap="1" wp14:anchorId="01C201C8" wp14:editId="170A531B">
             <wp:simplePos x="0" y="0"/>
             <wp:positionH relativeFrom="margin">
-              <wp:posOffset>-58141</wp:posOffset>
+              <wp:posOffset>-74295</wp:posOffset>
             </wp:positionH>
             <wp:positionV relativeFrom="paragraph">
-              <wp:posOffset>153406</wp:posOffset>
+              <wp:posOffset>291465</wp:posOffset>
             </wp:positionV>
-            <wp:extent cx="2869677" cy="1627949"/>
-            <wp:effectExtent l="0" t="0" r="6985" b="0"/>
+            <wp:extent cx="2776220" cy="1574800"/>
+            <wp:effectExtent l="0" t="0" r="5080" b="6350"/>
             <wp:wrapThrough wrapText="bothSides">
               <wp:wrapPolygon edited="0">
                 <wp:start x="0" y="0"/>
-                <wp:lineTo x="0" y="21238"/>
-                <wp:lineTo x="21509" y="21238"/>
-                <wp:lineTo x="21509" y="0"/>
+                <wp:lineTo x="0" y="21426"/>
+                <wp:lineTo x="21491" y="21426"/>
+                <wp:lineTo x="21491" y="0"/>
                 <wp:lineTo x="0" y="0"/>
               </wp:wrapPolygon>
             </wp:wrapThrough>
@@ -1505,7 +1524,7 @@
                   <pic:spPr bwMode="auto">
                     <a:xfrm>
                       <a:off x="0" y="0"/>
-                      <a:ext cx="2869677" cy="1627949"/>
+                      <a:ext cx="2776220" cy="1574800"/>
                     </a:xfrm>
                     <a:prstGeom prst="rect">
                       <a:avLst/>
@@ -1522,6 +1541,12 @@
                 </pic:pic>
               </a:graphicData>
             </a:graphic>
+            <wp14:sizeRelH relativeFrom="margin">
+              <wp14:pctWidth>0</wp14:pctWidth>
+            </wp14:sizeRelH>
+            <wp14:sizeRelV relativeFrom="margin">
+              <wp14:pctHeight>0</wp14:pctHeight>
+            </wp14:sizeRelV>
           </wp:anchor>
         </w:drawing>
       </w:r>
@@ -1544,7 +1569,6 @@
         <w:t>) and console.log which are analogous to how I used print statements to debug in Python. I found this really useful to find something in JavaScript that was analogous to something else in Python, since I’m a lot more familiar with Python, has enabled me to understand JavaScript and get used to it a lot more.</w:t>
       </w:r>
     </w:p>
-    <w:p/>
     <w:p>
       <w:r>
         <w:rPr>
@@ -1621,46 +1645,17 @@
     </w:p>
     <w:p>
       <w:r>
-        <w:t xml:space="preserve">Additionally, I would like in this to do list to be able to assign tasks to members of your team or family etc, where would then get notified when they have completed a </w:t>
-      </w:r>
-      <w:proofErr w:type="gramStart"/>
-      <w:r>
-        <w:t>particular task</w:t>
-      </w:r>
-      <w:proofErr w:type="gramEnd"/>
-      <w:r>
-        <w:t>.</w:t>
-      </w:r>
-    </w:p>
-    <w:p>
-      <w:r>
-        <w:t xml:space="preserve">The assignment of these tasks would be made easier if you have access to </w:t>
-      </w:r>
-      <w:proofErr w:type="spellStart"/>
-      <w:r>
-        <w:t>everyones</w:t>
-      </w:r>
-      <w:proofErr w:type="spellEnd"/>
-      <w:r>
-        <w:t xml:space="preserve"> calendar so that you can see all their deadlines to see who might be more </w:t>
-      </w:r>
-      <w:r>
-        <w:t xml:space="preserve">appropriate for a certain task based on workload and schedule. </w:t>
-      </w:r>
-    </w:p>
-    <w:p>
-      <w:r>
         <w:rPr>
           <w:noProof/>
         </w:rPr>
         <w:drawing>
-          <wp:anchor distT="0" distB="0" distL="114300" distR="114300" simplePos="0" relativeHeight="251668480" behindDoc="0" locked="0" layoutInCell="1" allowOverlap="1" wp14:anchorId="1EB3AC02" wp14:editId="0BDE6ACC">
+          <wp:anchor distT="0" distB="0" distL="114300" distR="114300" simplePos="0" relativeHeight="251668480" behindDoc="0" locked="0" layoutInCell="1" allowOverlap="1" wp14:anchorId="1EB3AC02" wp14:editId="310AC78B">
             <wp:simplePos x="0" y="0"/>
             <wp:positionH relativeFrom="column">
-              <wp:posOffset>0</wp:posOffset>
+              <wp:posOffset>-73881</wp:posOffset>
             </wp:positionH>
             <wp:positionV relativeFrom="paragraph">
-              <wp:posOffset>1560</wp:posOffset>
+              <wp:posOffset>663572</wp:posOffset>
             </wp:positionV>
             <wp:extent cx="2848081" cy="1601521"/>
             <wp:effectExtent l="0" t="0" r="9525" b="0"/>
@@ -1719,18 +1714,58 @@
         </w:drawing>
       </w:r>
       <w:r>
-        <w:t xml:space="preserve">Not sure how to end this presentation. Any </w:t>
+        <w:t xml:space="preserve">Additionally, I would like in this to do list to be able to assign tasks to members of your team or family etc, where would then get notified when they have completed a </w:t>
       </w:r>
       <w:proofErr w:type="gramStart"/>
       <w:r>
-        <w:t>questions?-</w:t>
+        <w:t>particular task</w:t>
       </w:r>
       <w:proofErr w:type="gramEnd"/>
       <w:r>
-        <w:t xml:space="preserve"> could be a bit patronising?</w:t>
+        <w:t>.</w:t>
+      </w:r>
+    </w:p>
+    <w:p>
+      <w:r>
+        <w:t xml:space="preserve">The assignment of these tasks would be made easier if you have access to </w:t>
+      </w:r>
+      <w:proofErr w:type="spellStart"/>
+      <w:r>
+        <w:t>everyones</w:t>
+      </w:r>
+      <w:proofErr w:type="spellEnd"/>
+      <w:r>
+        <w:t xml:space="preserve"> calendar so that you can see all their deadlines to see who might be more </w:t>
+      </w:r>
+      <w:r>
+        <w:t xml:space="preserve">appropriate for a certain task based on workload and schedule. </w:t>
       </w:r>
     </w:p>
     <w:p/>
+    <w:p>
+      <w:r>
+        <w:t xml:space="preserve">Lots of this is completely new to me, and </w:t>
+      </w:r>
+      <w:proofErr w:type="gramStart"/>
+      <w:r>
+        <w:t>it's</w:t>
+      </w:r>
+      <w:proofErr w:type="gramEnd"/>
+      <w:r>
+        <w:t xml:space="preserve"> been a steep learning curve. </w:t>
+      </w:r>
+      <w:proofErr w:type="gramStart"/>
+      <w:r>
+        <w:t>I’d</w:t>
+      </w:r>
+      <w:proofErr w:type="gramEnd"/>
+      <w:r>
+        <w:t xml:space="preserve"> like to say thanks to Jessie and Christa </w:t>
+      </w:r>
+      <w:r>
+        <w:t>for answering all my questions. Any questions?</w:t>
+      </w:r>
+    </w:p>
     <w:p/>
     <w:sectPr>
       <w:pgSz w:w="11906" w:h="16838"/>

</xml_diff>